<commit_message>
newmeeting screen field configuration DONE
</commit_message>
<xml_diff>
--- a/Documentation & Resource/Api Document.docx
+++ b/Documentation & Resource/Api Document.docx
@@ -10023,7 +10023,21 @@
           <w:b/>
         </w:rPr>
         <w:tab/>
-        <w:t>"contractId":"5c61963badef24343997c9a4",</w:t>
+        <w:t>"</w:t>
+      </w:r>
+      <w:bookmarkStart w:id="0" w:name="_GoBack"/>
+      <w:r>
+        <w:rPr>
+          <w:b/>
+        </w:rPr>
+        <w:t>contractId</w:t>
+      </w:r>
+      <w:bookmarkEnd w:id="0"/>
+      <w:r>
+        <w:rPr>
+          <w:b/>
+        </w:rPr>
+        <w:t>":"5c61963badef24343997c9a4",</w:t>
       </w:r>
     </w:p>
     <w:p>
@@ -13642,7 +13656,6 @@
         </w:rPr>
         <w:t xml:space="preserve">    "</w:t>
       </w:r>
-      <w:bookmarkStart w:id="0" w:name="_GoBack"/>
       <w:proofErr w:type="spellStart"/>
       <w:r>
         <w:rPr>
@@ -13651,7 +13664,6 @@
         </w:rPr>
         <w:t>totalContactsPendingDocument</w:t>
       </w:r>
-      <w:bookmarkEnd w:id="0"/>
       <w:proofErr w:type="spellEnd"/>
       <w:r>
         <w:rPr>
@@ -18342,6 +18354,7 @@
           <w:rFonts w:ascii="OpenSans;Helvetica;Arial;sans-s" w:hAnsi="OpenSans;Helvetica;Arial;sans-s"/>
           <w:color w:val="505050"/>
           <w:sz w:val="18"/>
+          <w:highlight w:val="red"/>
         </w:rPr>
       </w:pPr>
       <w:hyperlink r:id="rId21">
@@ -18352,6 +18365,7 @@
             <w:b/>
             <w:color w:val="505050"/>
             <w:sz w:val="18"/>
+            <w:highlight w:val="red"/>
           </w:rPr>
           <w:t>http://68.183.49.253:5000/api/contacts/deletecontact</w:t>
         </w:r>
@@ -18362,6 +18376,7 @@
           <w:b/>
           <w:color w:val="505050"/>
           <w:sz w:val="18"/>
+          <w:highlight w:val="red"/>
         </w:rPr>
         <w:t xml:space="preserve"> (DELETE)</w:t>
       </w:r>
@@ -18371,16 +18386,21 @@
         <w:pStyle w:val="ListParagraph"/>
         <w:rPr>
           <w:b/>
-        </w:rPr>
-      </w:pPr>
-    </w:p>
-    <w:p>
-      <w:pPr>
-        <w:pStyle w:val="ListParagraph"/>
-      </w:pPr>
-      <w:r>
-        <w:rPr>
-          <w:b/>
+          <w:highlight w:val="red"/>
+        </w:rPr>
+      </w:pPr>
+    </w:p>
+    <w:p>
+      <w:pPr>
+        <w:pStyle w:val="ListParagraph"/>
+        <w:rPr>
+          <w:highlight w:val="red"/>
+        </w:rPr>
+      </w:pPr>
+      <w:r>
+        <w:rPr>
+          <w:b/>
+          <w:highlight w:val="red"/>
         </w:rPr>
         <w:t>Input:</w:t>
       </w:r>
@@ -18388,10 +18408,14 @@
     <w:p>
       <w:pPr>
         <w:pStyle w:val="ListParagraph"/>
-      </w:pPr>
-      <w:r>
-        <w:rPr>
-          <w:b/>
+        <w:rPr>
+          <w:highlight w:val="red"/>
+        </w:rPr>
+      </w:pPr>
+      <w:r>
+        <w:rPr>
+          <w:b/>
+          <w:highlight w:val="red"/>
         </w:rPr>
         <w:t>{</w:t>
       </w:r>
@@ -18399,10 +18423,14 @@
     <w:p>
       <w:pPr>
         <w:pStyle w:val="ListParagraph"/>
-      </w:pPr>
-      <w:r>
-        <w:rPr>
-          <w:b/>
+        <w:rPr>
+          <w:highlight w:val="red"/>
+        </w:rPr>
+      </w:pPr>
+      <w:r>
+        <w:rPr>
+          <w:b/>
+          <w:highlight w:val="red"/>
         </w:rPr>
         <w:tab/>
         <w:t>"userId":"5c617e1c3e2919343fd52c95",</w:t>
@@ -18411,10 +18439,14 @@
     <w:p>
       <w:pPr>
         <w:pStyle w:val="ListParagraph"/>
-      </w:pPr>
-      <w:r>
-        <w:rPr>
-          <w:b/>
+        <w:rPr>
+          <w:highlight w:val="red"/>
+        </w:rPr>
+      </w:pPr>
+      <w:r>
+        <w:rPr>
+          <w:b/>
+          <w:highlight w:val="red"/>
         </w:rPr>
         <w:tab/>
         <w:t>"contactId":"5c618a68a5e540341ccc112b"</w:t>
@@ -18423,10 +18455,14 @@
     <w:p>
       <w:pPr>
         <w:pStyle w:val="ListParagraph"/>
-      </w:pPr>
-      <w:r>
-        <w:rPr>
-          <w:b/>
+        <w:rPr>
+          <w:highlight w:val="red"/>
+        </w:rPr>
+      </w:pPr>
+      <w:r>
+        <w:rPr>
+          <w:b/>
+          <w:highlight w:val="red"/>
         </w:rPr>
         <w:t>}</w:t>
       </w:r>
@@ -18436,16 +18472,21 @@
         <w:pStyle w:val="ListParagraph"/>
         <w:rPr>
           <w:b/>
-        </w:rPr>
-      </w:pPr>
-    </w:p>
-    <w:p>
-      <w:pPr>
-        <w:pStyle w:val="ListParagraph"/>
-      </w:pPr>
-      <w:r>
-        <w:rPr>
-          <w:b/>
+          <w:highlight w:val="red"/>
+        </w:rPr>
+      </w:pPr>
+    </w:p>
+    <w:p>
+      <w:pPr>
+        <w:pStyle w:val="ListParagraph"/>
+        <w:rPr>
+          <w:highlight w:val="red"/>
+        </w:rPr>
+      </w:pPr>
+      <w:r>
+        <w:rPr>
+          <w:b/>
+          <w:highlight w:val="red"/>
         </w:rPr>
         <w:t>Output:</w:t>
       </w:r>
@@ -18453,10 +18494,14 @@
     <w:p>
       <w:pPr>
         <w:pStyle w:val="ListParagraph"/>
-      </w:pPr>
-      <w:r>
-        <w:rPr>
-          <w:b/>
+        <w:rPr>
+          <w:highlight w:val="red"/>
+        </w:rPr>
+      </w:pPr>
+      <w:r>
+        <w:rPr>
+          <w:b/>
+          <w:highlight w:val="red"/>
         </w:rPr>
         <w:t>{</w:t>
       </w:r>
@@ -18464,10 +18509,14 @@
     <w:p>
       <w:pPr>
         <w:pStyle w:val="ListParagraph"/>
-      </w:pPr>
-      <w:r>
-        <w:rPr>
-          <w:b/>
+        <w:rPr>
+          <w:highlight w:val="red"/>
+        </w:rPr>
+      </w:pPr>
+      <w:r>
+        <w:rPr>
+          <w:b/>
+          <w:highlight w:val="red"/>
         </w:rPr>
         <w:t xml:space="preserve">    "success": true,</w:t>
       </w:r>
@@ -18475,10 +18524,14 @@
     <w:p>
       <w:pPr>
         <w:pStyle w:val="ListParagraph"/>
-      </w:pPr>
-      <w:r>
-        <w:rPr>
-          <w:b/>
+        <w:rPr>
+          <w:highlight w:val="red"/>
+        </w:rPr>
+      </w:pPr>
+      <w:r>
+        <w:rPr>
+          <w:b/>
+          <w:highlight w:val="red"/>
         </w:rPr>
         <w:t xml:space="preserve">    "status": "Delete Contact </w:t>
       </w:r>
@@ -18486,6 +18539,7 @@
       <w:r>
         <w:rPr>
           <w:b/>
+          <w:highlight w:val="red"/>
         </w:rPr>
         <w:t>Sucessfully</w:t>
       </w:r>
@@ -18493,6 +18547,7 @@
       <w:r>
         <w:rPr>
           <w:b/>
+          <w:highlight w:val="red"/>
         </w:rPr>
         <w:t>"</w:t>
       </w:r>
@@ -18504,6 +18559,7 @@
       <w:r>
         <w:rPr>
           <w:b/>
+          <w:highlight w:val="red"/>
         </w:rPr>
         <w:t>}</w:t>
       </w:r>
@@ -26253,7 +26309,7 @@
 </file>
 
 <file path=customXml/itemProps1.xml><?xml version="1.0" encoding="utf-8"?>
-<ds:datastoreItem xmlns:ds="http://schemas.openxmlformats.org/officeDocument/2006/customXml" ds:itemID="{FF138257-8CA3-D142-AC33-CC3A7486390A}">
+<ds:datastoreItem xmlns:ds="http://schemas.openxmlformats.org/officeDocument/2006/customXml" ds:itemID="{D9B6850E-4260-CA4C-AF9F-272852592869}">
   <ds:schemaRefs>
     <ds:schemaRef ds:uri="http://schemas.openxmlformats.org/officeDocument/2006/bibliography"/>
   </ds:schemaRefs>

</xml_diff>

<commit_message>
visit report coding commence
</commit_message>
<xml_diff>
--- a/Documentation & Resource/Api Document.docx
+++ b/Documentation & Resource/Api Document.docx
@@ -14238,6 +14238,26 @@
           <w:color w:val="00B050"/>
         </w:rPr>
       </w:pPr>
+    </w:p>
+    <w:p>
+      <w:pPr>
+        <w:pStyle w:val="ListParagraph"/>
+        <w:rPr>
+          <w:b/>
+          <w:color w:val="00B050"/>
+        </w:rPr>
+      </w:pPr>
+      <w:bookmarkStart w:id="0" w:name="_GoBack"/>
+      <w:bookmarkEnd w:id="0"/>
+    </w:p>
+    <w:p>
+      <w:pPr>
+        <w:pStyle w:val="ListParagraph"/>
+        <w:rPr>
+          <w:b/>
+          <w:color w:val="00B050"/>
+        </w:rPr>
+      </w:pPr>
       <w:r>
         <w:rPr>
           <w:b/>
@@ -15107,6 +15127,7 @@
           <w:b/>
           <w:color w:val="00B050"/>
         </w:rPr>
+        <w:lastRenderedPageBreak/>
         <w:t xml:space="preserve">            "</w:t>
       </w:r>
       <w:proofErr w:type="spellStart"/>
@@ -15169,7 +15190,6 @@
           <w:b/>
           <w:color w:val="00B050"/>
         </w:rPr>
-        <w:lastRenderedPageBreak/>
         <w:t xml:space="preserve">            "</w:t>
       </w:r>
       <w:proofErr w:type="spellStart"/>
@@ -16079,6 +16099,7 @@
           <w:b/>
           <w:color w:val="00B050"/>
         </w:rPr>
+        <w:lastRenderedPageBreak/>
         <w:t xml:space="preserve">            "</w:t>
       </w:r>
       <w:proofErr w:type="spellStart"/>
@@ -16125,7 +16146,6 @@
           <w:b/>
           <w:color w:val="00B050"/>
         </w:rPr>
-        <w:lastRenderedPageBreak/>
         <w:t xml:space="preserve">            "state": "California",</w:t>
       </w:r>
     </w:p>
@@ -16992,6 +17012,7 @@
           <w:b/>
           <w:highlight w:val="red"/>
         </w:rPr>
+        <w:lastRenderedPageBreak/>
         <w:t>{</w:t>
       </w:r>
     </w:p>
@@ -17023,7 +17044,6 @@
           <w:b/>
           <w:highlight w:val="red"/>
         </w:rPr>
-        <w:lastRenderedPageBreak/>
         <w:t>}</w:t>
       </w:r>
     </w:p>
@@ -17908,6 +17928,7 @@
           <w:b/>
           <w:color w:val="00B050"/>
         </w:rPr>
+        <w:lastRenderedPageBreak/>
         <w:t xml:space="preserve">        "</w:t>
       </w:r>
       <w:proofErr w:type="spellStart"/>
@@ -17954,7 +17975,6 @@
           <w:b/>
           <w:color w:val="00B050"/>
         </w:rPr>
-        <w:lastRenderedPageBreak/>
         <w:t xml:space="preserve">        "__v": 0</w:t>
       </w:r>
     </w:p>
@@ -18750,6 +18770,7 @@
           <w:b/>
           <w:highlight w:val="yellow"/>
         </w:rPr>
+        <w:lastRenderedPageBreak/>
         <w:t>}</w:t>
       </w:r>
     </w:p>
@@ -19352,8 +19373,6 @@
           <w:color w:val="00B050"/>
         </w:rPr>
       </w:pPr>
-      <w:bookmarkStart w:id="0" w:name="_GoBack"/>
-      <w:bookmarkEnd w:id="0"/>
       <w:proofErr w:type="spellStart"/>
       <w:r>
         <w:rPr>
@@ -24546,6 +24565,7 @@
           <w:rFonts w:ascii="OpenSans;Helvetica;Arial;sans-s" w:hAnsi="OpenSans;Helvetica;Arial;sans-s"/>
           <w:color w:val="505050"/>
           <w:sz w:val="18"/>
+          <w:highlight w:val="yellow"/>
         </w:rPr>
       </w:pPr>
       <w:hyperlink r:id="rId28">
@@ -24556,6 +24576,7 @@
             <w:b/>
             <w:color w:val="505050"/>
             <w:sz w:val="18"/>
+            <w:highlight w:val="yellow"/>
           </w:rPr>
           <w:t>http://68.183.49.253:5000/api/dealerperson/adddealerperson</w:t>
         </w:r>
@@ -24566,6 +24587,7 @@
           <w:b/>
           <w:color w:val="505050"/>
           <w:sz w:val="18"/>
+          <w:highlight w:val="yellow"/>
         </w:rPr>
         <w:t xml:space="preserve"> (POST)</w:t>
       </w:r>
@@ -24575,16 +24597,21 @@
         <w:pStyle w:val="ListParagraph"/>
         <w:rPr>
           <w:b/>
-        </w:rPr>
-      </w:pPr>
-    </w:p>
-    <w:p>
-      <w:pPr>
-        <w:pStyle w:val="ListParagraph"/>
-      </w:pPr>
-      <w:r>
-        <w:rPr>
-          <w:b/>
+          <w:highlight w:val="yellow"/>
+        </w:rPr>
+      </w:pPr>
+    </w:p>
+    <w:p>
+      <w:pPr>
+        <w:pStyle w:val="ListParagraph"/>
+        <w:rPr>
+          <w:highlight w:val="yellow"/>
+        </w:rPr>
+      </w:pPr>
+      <w:r>
+        <w:rPr>
+          <w:b/>
+          <w:highlight w:val="yellow"/>
         </w:rPr>
         <w:lastRenderedPageBreak/>
         <w:t>Input:</w:t>
@@ -24593,10 +24620,14 @@
     <w:p>
       <w:pPr>
         <w:pStyle w:val="ListParagraph"/>
-      </w:pPr>
-      <w:r>
-        <w:rPr>
-          <w:b/>
+        <w:rPr>
+          <w:highlight w:val="yellow"/>
+        </w:rPr>
+      </w:pPr>
+      <w:r>
+        <w:rPr>
+          <w:b/>
+          <w:highlight w:val="yellow"/>
         </w:rPr>
         <w:t>{</w:t>
       </w:r>
@@ -24604,10 +24635,14 @@
     <w:p>
       <w:pPr>
         <w:pStyle w:val="ListParagraph"/>
-      </w:pPr>
-      <w:r>
-        <w:rPr>
-          <w:b/>
+        <w:rPr>
+          <w:highlight w:val="yellow"/>
+        </w:rPr>
+      </w:pPr>
+      <w:r>
+        <w:rPr>
+          <w:b/>
+          <w:highlight w:val="yellow"/>
         </w:rPr>
         <w:tab/>
         <w:t>"userId":"5c617e1c3e2919343fd52c95",</w:t>
@@ -24616,10 +24651,14 @@
     <w:p>
       <w:pPr>
         <w:pStyle w:val="ListParagraph"/>
-      </w:pPr>
-      <w:r>
-        <w:rPr>
-          <w:b/>
+        <w:rPr>
+          <w:highlight w:val="yellow"/>
+        </w:rPr>
+      </w:pPr>
+      <w:r>
+        <w:rPr>
+          <w:b/>
+          <w:highlight w:val="yellow"/>
         </w:rPr>
         <w:tab/>
         <w:t>"dealerId":"5c61817b3e2919343fd52c96",</w:t>
@@ -24628,10 +24667,14 @@
     <w:p>
       <w:pPr>
         <w:pStyle w:val="ListParagraph"/>
-      </w:pPr>
-      <w:r>
-        <w:rPr>
-          <w:b/>
+        <w:rPr>
+          <w:highlight w:val="yellow"/>
+        </w:rPr>
+      </w:pPr>
+      <w:r>
+        <w:rPr>
+          <w:b/>
+          <w:highlight w:val="yellow"/>
         </w:rPr>
         <w:tab/>
         <w:t>"</w:t>
@@ -24640,6 +24683,7 @@
       <w:r>
         <w:rPr>
           <w:b/>
+          <w:highlight w:val="yellow"/>
         </w:rPr>
         <w:t>personName</w:t>
       </w:r>
@@ -24647,6 +24691,7 @@
       <w:r>
         <w:rPr>
           <w:b/>
+          <w:highlight w:val="yellow"/>
         </w:rPr>
         <w:t>":"</w:t>
       </w:r>
@@ -24654,6 +24699,7 @@
       <w:r>
         <w:rPr>
           <w:b/>
+          <w:highlight w:val="yellow"/>
         </w:rPr>
         <w:t>Hunnain</w:t>
       </w:r>
@@ -24661,6 +24707,7 @@
       <w:r>
         <w:rPr>
           <w:b/>
+          <w:highlight w:val="yellow"/>
         </w:rPr>
         <w:t xml:space="preserve"> Pasha"</w:t>
       </w:r>
@@ -24668,10 +24715,14 @@
     <w:p>
       <w:pPr>
         <w:pStyle w:val="ListParagraph"/>
-      </w:pPr>
-      <w:r>
-        <w:rPr>
-          <w:b/>
+        <w:rPr>
+          <w:highlight w:val="yellow"/>
+        </w:rPr>
+      </w:pPr>
+      <w:r>
+        <w:rPr>
+          <w:b/>
+          <w:highlight w:val="yellow"/>
         </w:rPr>
         <w:t>}</w:t>
       </w:r>
@@ -24681,16 +24732,21 @@
         <w:pStyle w:val="ListParagraph"/>
         <w:rPr>
           <w:b/>
-        </w:rPr>
-      </w:pPr>
-    </w:p>
-    <w:p>
-      <w:pPr>
-        <w:pStyle w:val="ListParagraph"/>
-      </w:pPr>
-      <w:r>
-        <w:rPr>
-          <w:b/>
+          <w:highlight w:val="yellow"/>
+        </w:rPr>
+      </w:pPr>
+    </w:p>
+    <w:p>
+      <w:pPr>
+        <w:pStyle w:val="ListParagraph"/>
+        <w:rPr>
+          <w:highlight w:val="yellow"/>
+        </w:rPr>
+      </w:pPr>
+      <w:r>
+        <w:rPr>
+          <w:b/>
+          <w:highlight w:val="yellow"/>
         </w:rPr>
         <w:t>Output:</w:t>
       </w:r>
@@ -24698,10 +24754,14 @@
     <w:p>
       <w:pPr>
         <w:pStyle w:val="ListParagraph"/>
-      </w:pPr>
-      <w:r>
-        <w:rPr>
-          <w:b/>
+        <w:rPr>
+          <w:highlight w:val="yellow"/>
+        </w:rPr>
+      </w:pPr>
+      <w:r>
+        <w:rPr>
+          <w:b/>
+          <w:highlight w:val="yellow"/>
         </w:rPr>
         <w:t>{</w:t>
       </w:r>
@@ -24709,10 +24769,14 @@
     <w:p>
       <w:pPr>
         <w:pStyle w:val="ListParagraph"/>
-      </w:pPr>
-      <w:r>
-        <w:rPr>
-          <w:b/>
+        <w:rPr>
+          <w:highlight w:val="yellow"/>
+        </w:rPr>
+      </w:pPr>
+      <w:r>
+        <w:rPr>
+          <w:b/>
+          <w:highlight w:val="yellow"/>
         </w:rPr>
         <w:t xml:space="preserve">    "</w:t>
       </w:r>
@@ -24720,6 +24784,7 @@
       <w:r>
         <w:rPr>
           <w:b/>
+          <w:highlight w:val="yellow"/>
         </w:rPr>
         <w:t>dealerData</w:t>
       </w:r>
@@ -24727,6 +24792,7 @@
       <w:r>
         <w:rPr>
           <w:b/>
+          <w:highlight w:val="yellow"/>
         </w:rPr>
         <w:t>": {</w:t>
       </w:r>
@@ -24734,10 +24800,14 @@
     <w:p>
       <w:pPr>
         <w:pStyle w:val="ListParagraph"/>
-      </w:pPr>
-      <w:r>
-        <w:rPr>
-          <w:b/>
+        <w:rPr>
+          <w:highlight w:val="yellow"/>
+        </w:rPr>
+      </w:pPr>
+      <w:r>
+        <w:rPr>
+          <w:b/>
+          <w:highlight w:val="yellow"/>
         </w:rPr>
         <w:t xml:space="preserve">        "_id": "5c61b3703e2919343fd52c98",</w:t>
       </w:r>
@@ -24745,10 +24815,14 @@
     <w:p>
       <w:pPr>
         <w:pStyle w:val="ListParagraph"/>
-      </w:pPr>
-      <w:r>
-        <w:rPr>
-          <w:b/>
+        <w:rPr>
+          <w:highlight w:val="yellow"/>
+        </w:rPr>
+      </w:pPr>
+      <w:r>
+        <w:rPr>
+          <w:b/>
+          <w:highlight w:val="yellow"/>
         </w:rPr>
         <w:t xml:space="preserve">        "</w:t>
       </w:r>
@@ -24756,6 +24830,7 @@
       <w:r>
         <w:rPr>
           <w:b/>
+          <w:highlight w:val="yellow"/>
         </w:rPr>
         <w:t>userId</w:t>
       </w:r>
@@ -24763,6 +24838,7 @@
       <w:r>
         <w:rPr>
           <w:b/>
+          <w:highlight w:val="yellow"/>
         </w:rPr>
         <w:t>": "5c617e1c3e2919343fd52c95",</w:t>
       </w:r>
@@ -24770,10 +24846,14 @@
     <w:p>
       <w:pPr>
         <w:pStyle w:val="ListParagraph"/>
-      </w:pPr>
-      <w:r>
-        <w:rPr>
-          <w:b/>
+        <w:rPr>
+          <w:highlight w:val="yellow"/>
+        </w:rPr>
+      </w:pPr>
+      <w:r>
+        <w:rPr>
+          <w:b/>
+          <w:highlight w:val="yellow"/>
         </w:rPr>
         <w:t xml:space="preserve">        "</w:t>
       </w:r>
@@ -24781,6 +24861,7 @@
       <w:r>
         <w:rPr>
           <w:b/>
+          <w:highlight w:val="yellow"/>
         </w:rPr>
         <w:t>dealerId</w:t>
       </w:r>
@@ -24788,6 +24869,7 @@
       <w:r>
         <w:rPr>
           <w:b/>
+          <w:highlight w:val="yellow"/>
         </w:rPr>
         <w:t>": "5c61817b3e2919343fd52c96",</w:t>
       </w:r>
@@ -24795,10 +24877,14 @@
     <w:p>
       <w:pPr>
         <w:pStyle w:val="ListParagraph"/>
-      </w:pPr>
-      <w:r>
-        <w:rPr>
-          <w:b/>
+        <w:rPr>
+          <w:highlight w:val="yellow"/>
+        </w:rPr>
+      </w:pPr>
+      <w:r>
+        <w:rPr>
+          <w:b/>
+          <w:highlight w:val="yellow"/>
         </w:rPr>
         <w:t xml:space="preserve">        "</w:t>
       </w:r>
@@ -24806,6 +24892,7 @@
       <w:r>
         <w:rPr>
           <w:b/>
+          <w:highlight w:val="yellow"/>
         </w:rPr>
         <w:t>personName</w:t>
       </w:r>
@@ -24813,6 +24900,7 @@
       <w:r>
         <w:rPr>
           <w:b/>
+          <w:highlight w:val="yellow"/>
         </w:rPr>
         <w:t>": "</w:t>
       </w:r>
@@ -24820,6 +24908,7 @@
       <w:r>
         <w:rPr>
           <w:b/>
+          <w:highlight w:val="yellow"/>
         </w:rPr>
         <w:t>Hunnain</w:t>
       </w:r>
@@ -24827,6 +24916,7 @@
       <w:r>
         <w:rPr>
           <w:b/>
+          <w:highlight w:val="yellow"/>
         </w:rPr>
         <w:t xml:space="preserve"> Pasha",</w:t>
       </w:r>
@@ -24834,10 +24924,14 @@
     <w:p>
       <w:pPr>
         <w:pStyle w:val="ListParagraph"/>
-      </w:pPr>
-      <w:r>
-        <w:rPr>
-          <w:b/>
+        <w:rPr>
+          <w:highlight w:val="yellow"/>
+        </w:rPr>
+      </w:pPr>
+      <w:r>
+        <w:rPr>
+          <w:b/>
+          <w:highlight w:val="yellow"/>
         </w:rPr>
         <w:t xml:space="preserve">        "__v": 0</w:t>
       </w:r>
@@ -24845,10 +24939,14 @@
     <w:p>
       <w:pPr>
         <w:pStyle w:val="ListParagraph"/>
-      </w:pPr>
-      <w:r>
-        <w:rPr>
-          <w:b/>
+        <w:rPr>
+          <w:highlight w:val="yellow"/>
+        </w:rPr>
+      </w:pPr>
+      <w:r>
+        <w:rPr>
+          <w:b/>
+          <w:highlight w:val="yellow"/>
         </w:rPr>
         <w:t xml:space="preserve">    },</w:t>
       </w:r>
@@ -24856,10 +24954,14 @@
     <w:p>
       <w:pPr>
         <w:pStyle w:val="ListParagraph"/>
-      </w:pPr>
-      <w:r>
-        <w:rPr>
-          <w:b/>
+        <w:rPr>
+          <w:highlight w:val="yellow"/>
+        </w:rPr>
+      </w:pPr>
+      <w:r>
+        <w:rPr>
+          <w:b/>
+          <w:highlight w:val="yellow"/>
         </w:rPr>
         <w:t xml:space="preserve">    "success": true,</w:t>
       </w:r>
@@ -24867,10 +24969,14 @@
     <w:p>
       <w:pPr>
         <w:pStyle w:val="ListParagraph"/>
-      </w:pPr>
-      <w:r>
-        <w:rPr>
-          <w:b/>
+        <w:rPr>
+          <w:highlight w:val="yellow"/>
+        </w:rPr>
+      </w:pPr>
+      <w:r>
+        <w:rPr>
+          <w:b/>
+          <w:highlight w:val="yellow"/>
         </w:rPr>
         <w:t xml:space="preserve">    "status": "User All Contracts"</w:t>
       </w:r>
@@ -24882,6 +24988,7 @@
       <w:r>
         <w:rPr>
           <w:b/>
+          <w:highlight w:val="yellow"/>
         </w:rPr>
         <w:t>}</w:t>
       </w:r>
@@ -26966,7 +27073,6 @@
   <w:style w:type="character" w:default="1" w:styleId="DefaultParagraphFont">
     <w:name w:val="Default Paragraph Font"/>
     <w:uiPriority w:val="1"/>
-    <w:semiHidden/>
     <w:unhideWhenUsed/>
   </w:style>
   <w:style w:type="table" w:default="1" w:styleId="TableNormal">
@@ -27357,7 +27463,7 @@
 </file>
 
 <file path=customXml/itemProps1.xml><?xml version="1.0" encoding="utf-8"?>
-<ds:datastoreItem xmlns:ds="http://schemas.openxmlformats.org/officeDocument/2006/customXml" ds:itemID="{3297E76E-9493-6D42-8CC2-0F4E901086B2}">
+<ds:datastoreItem xmlns:ds="http://schemas.openxmlformats.org/officeDocument/2006/customXml" ds:itemID="{74CC1E9B-ABC6-994F-AA20-F2D44DC63FE3}">
   <ds:schemaRefs>
     <ds:schemaRef ds:uri="http://schemas.openxmlformats.org/officeDocument/2006/bibliography"/>
   </ds:schemaRefs>

</xml_diff>

<commit_message>
eod 12 mar 19
</commit_message>
<xml_diff>
--- a/Documentation & Resource/Api Document.docx
+++ b/Documentation & Resource/Api Document.docx
@@ -14247,8 +14247,6 @@
           <w:color w:val="00B050"/>
         </w:rPr>
       </w:pPr>
-      <w:bookmarkStart w:id="0" w:name="_GoBack"/>
-      <w:bookmarkEnd w:id="0"/>
     </w:p>
     <w:p>
       <w:pPr>
@@ -20889,6 +20887,8 @@
         </w:rPr>
       </w:pPr>
     </w:p>
+    <w:bookmarkStart w:id="0" w:name="_GoBack"/>
+    <w:bookmarkEnd w:id="0"/>
     <w:p>
       <w:pPr>
         <w:pStyle w:val="ListParagraph"/>
@@ -20900,26 +20900,56 @@
           <w:rFonts w:ascii="OpenSans;Helvetica;Arial;sans-s" w:hAnsi="OpenSans;Helvetica;Arial;sans-s"/>
           <w:color w:val="505050"/>
           <w:sz w:val="18"/>
-        </w:rPr>
-      </w:pPr>
-      <w:hyperlink r:id="rId23">
-        <w:r>
-          <w:rPr>
-            <w:rStyle w:val="InternetLink"/>
-            <w:rFonts w:ascii="OpenSans;Helvetica;Arial;sans-s" w:hAnsi="OpenSans;Helvetica;Arial;sans-s"/>
-            <w:b/>
-            <w:color w:val="505050"/>
-            <w:sz w:val="18"/>
-          </w:rPr>
-          <w:t>http://68.183.49.253:5000/api/visitreport/addclientvisitreport</w:t>
-        </w:r>
-      </w:hyperlink>
-      <w:r>
-        <w:rPr>
+          <w:highlight w:val="yellow"/>
+        </w:rPr>
+      </w:pPr>
+      <w:r>
+        <w:rPr>
+          <w:highlight w:val="yellow"/>
+        </w:rPr>
+        <w:fldChar w:fldCharType="begin"/>
+      </w:r>
+      <w:r>
+        <w:rPr>
+          <w:highlight w:val="yellow"/>
+        </w:rPr>
+        <w:instrText xml:space="preserve"> HYPERLINK "http://68.183.49.253:5000/api/visitreport/addclientvisitreport" \h </w:instrText>
+      </w:r>
+      <w:r>
+        <w:rPr>
+          <w:highlight w:val="yellow"/>
+        </w:rPr>
+        <w:fldChar w:fldCharType="separate"/>
+      </w:r>
+      <w:r>
+        <w:rPr>
+          <w:rStyle w:val="InternetLink"/>
           <w:rFonts w:ascii="OpenSans;Helvetica;Arial;sans-s" w:hAnsi="OpenSans;Helvetica;Arial;sans-s"/>
           <w:b/>
           <w:color w:val="505050"/>
           <w:sz w:val="18"/>
+          <w:highlight w:val="yellow"/>
+        </w:rPr>
+        <w:t>http://68.183.49.253:5000/api/visitreport/addclientvisitreport</w:t>
+      </w:r>
+      <w:r>
+        <w:rPr>
+          <w:rStyle w:val="InternetLink"/>
+          <w:rFonts w:ascii="OpenSans;Helvetica;Arial;sans-s" w:hAnsi="OpenSans;Helvetica;Arial;sans-s"/>
+          <w:b/>
+          <w:color w:val="505050"/>
+          <w:sz w:val="18"/>
+          <w:highlight w:val="yellow"/>
+        </w:rPr>
+        <w:fldChar w:fldCharType="end"/>
+      </w:r>
+      <w:r>
+        <w:rPr>
+          <w:rFonts w:ascii="OpenSans;Helvetica;Arial;sans-s" w:hAnsi="OpenSans;Helvetica;Arial;sans-s"/>
+          <w:b/>
+          <w:color w:val="505050"/>
+          <w:sz w:val="18"/>
+          <w:highlight w:val="yellow"/>
         </w:rPr>
         <w:t xml:space="preserve"> (POST)</w:t>
       </w:r>
@@ -20929,16 +20959,21 @@
         <w:pStyle w:val="ListParagraph"/>
         <w:rPr>
           <w:b/>
-        </w:rPr>
-      </w:pPr>
-    </w:p>
-    <w:p>
-      <w:pPr>
-        <w:pStyle w:val="ListParagraph"/>
-      </w:pPr>
-      <w:r>
-        <w:rPr>
-          <w:b/>
+          <w:highlight w:val="yellow"/>
+        </w:rPr>
+      </w:pPr>
+    </w:p>
+    <w:p>
+      <w:pPr>
+        <w:pStyle w:val="ListParagraph"/>
+        <w:rPr>
+          <w:highlight w:val="yellow"/>
+        </w:rPr>
+      </w:pPr>
+      <w:r>
+        <w:rPr>
+          <w:b/>
+          <w:highlight w:val="yellow"/>
         </w:rPr>
         <w:t>Input:</w:t>
       </w:r>
@@ -20946,10 +20981,14 @@
     <w:p>
       <w:pPr>
         <w:pStyle w:val="ListParagraph"/>
-      </w:pPr>
-      <w:r>
-        <w:rPr>
-          <w:b/>
+        <w:rPr>
+          <w:highlight w:val="yellow"/>
+        </w:rPr>
+      </w:pPr>
+      <w:r>
+        <w:rPr>
+          <w:b/>
+          <w:highlight w:val="yellow"/>
         </w:rPr>
         <w:t>{</w:t>
       </w:r>
@@ -20957,10 +20996,14 @@
     <w:p>
       <w:pPr>
         <w:pStyle w:val="ListParagraph"/>
-      </w:pPr>
-      <w:r>
-        <w:rPr>
-          <w:b/>
+        <w:rPr>
+          <w:highlight w:val="yellow"/>
+        </w:rPr>
+      </w:pPr>
+      <w:r>
+        <w:rPr>
+          <w:b/>
+          <w:highlight w:val="yellow"/>
         </w:rPr>
         <w:tab/>
         <w:t>"userId":"5c617e1c3e2919343fd52c95",</w:t>
@@ -20969,10 +21012,14 @@
     <w:p>
       <w:pPr>
         <w:pStyle w:val="ListParagraph"/>
-      </w:pPr>
-      <w:r>
-        <w:rPr>
-          <w:b/>
+        <w:rPr>
+          <w:highlight w:val="yellow"/>
+        </w:rPr>
+      </w:pPr>
+      <w:r>
+        <w:rPr>
+          <w:b/>
+          <w:highlight w:val="yellow"/>
         </w:rPr>
         <w:tab/>
         <w:t>"visitId":"5c61ad22adef24343997c9a5",</w:t>
@@ -20981,10 +21028,14 @@
     <w:p>
       <w:pPr>
         <w:pStyle w:val="ListParagraph"/>
-      </w:pPr>
-      <w:r>
-        <w:rPr>
-          <w:b/>
+        <w:rPr>
+          <w:highlight w:val="yellow"/>
+        </w:rPr>
+      </w:pPr>
+      <w:r>
+        <w:rPr>
+          <w:b/>
+          <w:highlight w:val="yellow"/>
         </w:rPr>
         <w:tab/>
         <w:t>"salesInLastThreeMonths":"2",</w:t>
@@ -20993,10 +21044,14 @@
     <w:p>
       <w:pPr>
         <w:pStyle w:val="ListParagraph"/>
-      </w:pPr>
-      <w:r>
-        <w:rPr>
-          <w:b/>
+        <w:rPr>
+          <w:highlight w:val="yellow"/>
+        </w:rPr>
+      </w:pPr>
+      <w:r>
+        <w:rPr>
+          <w:b/>
+          <w:highlight w:val="yellow"/>
         </w:rPr>
         <w:tab/>
         <w:t>"</w:t>
@@ -21005,6 +21060,7 @@
       <w:r>
         <w:rPr>
           <w:b/>
+          <w:highlight w:val="yellow"/>
         </w:rPr>
         <w:t>commentOnSales</w:t>
       </w:r>
@@ -21012,6 +21068,7 @@
       <w:r>
         <w:rPr>
           <w:b/>
+          <w:highlight w:val="yellow"/>
         </w:rPr>
         <w:t>":"</w:t>
       </w:r>
@@ -21019,6 +21076,7 @@
       <w:r>
         <w:rPr>
           <w:b/>
+          <w:highlight w:val="yellow"/>
         </w:rPr>
         <w:t>abc</w:t>
       </w:r>
@@ -21026,6 +21084,7 @@
       <w:r>
         <w:rPr>
           <w:b/>
+          <w:highlight w:val="yellow"/>
         </w:rPr>
         <w:t xml:space="preserve"> comment",</w:t>
       </w:r>
@@ -21033,10 +21092,14 @@
     <w:p>
       <w:pPr>
         <w:pStyle w:val="ListParagraph"/>
-      </w:pPr>
-      <w:r>
-        <w:rPr>
-          <w:b/>
+        <w:rPr>
+          <w:highlight w:val="yellow"/>
+        </w:rPr>
+      </w:pPr>
+      <w:r>
+        <w:rPr>
+          <w:b/>
+          <w:highlight w:val="yellow"/>
         </w:rPr>
         <w:tab/>
         <w:t>"</w:t>
@@ -21045,6 +21108,7 @@
       <w:r>
         <w:rPr>
           <w:b/>
+          <w:highlight w:val="yellow"/>
         </w:rPr>
         <w:t>reportType</w:t>
       </w:r>
@@ -21052,6 +21116,7 @@
       <w:r>
         <w:rPr>
           <w:b/>
+          <w:highlight w:val="yellow"/>
         </w:rPr>
         <w:t>":"XYZ",</w:t>
       </w:r>
@@ -21059,10 +21124,14 @@
     <w:p>
       <w:pPr>
         <w:pStyle w:val="ListParagraph"/>
-      </w:pPr>
-      <w:r>
-        <w:rPr>
-          <w:b/>
+        <w:rPr>
+          <w:highlight w:val="yellow"/>
+        </w:rPr>
+      </w:pPr>
+      <w:r>
+        <w:rPr>
+          <w:b/>
+          <w:highlight w:val="yellow"/>
         </w:rPr>
         <w:tab/>
         <w:t>"</w:t>
@@ -21071,6 +21140,7 @@
       <w:r>
         <w:rPr>
           <w:b/>
+          <w:highlight w:val="yellow"/>
         </w:rPr>
         <w:t>dealerPersonName</w:t>
       </w:r>
@@ -21078,6 +21148,7 @@
       <w:r>
         <w:rPr>
           <w:b/>
+          <w:highlight w:val="yellow"/>
         </w:rPr>
         <w:t>":"XCV",</w:t>
       </w:r>
@@ -21085,10 +21156,14 @@
     <w:p>
       <w:pPr>
         <w:pStyle w:val="ListParagraph"/>
-      </w:pPr>
-      <w:r>
-        <w:rPr>
-          <w:b/>
+        <w:rPr>
+          <w:highlight w:val="yellow"/>
+        </w:rPr>
+      </w:pPr>
+      <w:r>
+        <w:rPr>
+          <w:b/>
+          <w:highlight w:val="yellow"/>
         </w:rPr>
         <w:tab/>
         <w:t>"mainOutcome":"7899",</w:t>
@@ -21097,10 +21172,14 @@
     <w:p>
       <w:pPr>
         <w:pStyle w:val="ListParagraph"/>
-      </w:pPr>
-      <w:r>
-        <w:rPr>
-          <w:b/>
+        <w:rPr>
+          <w:highlight w:val="yellow"/>
+        </w:rPr>
+      </w:pPr>
+      <w:r>
+        <w:rPr>
+          <w:b/>
+          <w:highlight w:val="yellow"/>
         </w:rPr>
         <w:tab/>
         <w:t>"</w:t>
@@ -21109,6 +21188,7 @@
       <w:r>
         <w:rPr>
           <w:b/>
+          <w:highlight w:val="yellow"/>
         </w:rPr>
         <w:t>equipmentNeeds</w:t>
       </w:r>
@@ -21116,6 +21196,7 @@
       <w:r>
         <w:rPr>
           <w:b/>
+          <w:highlight w:val="yellow"/>
         </w:rPr>
         <w:t>":"</w:t>
       </w:r>
@@ -21123,6 +21204,7 @@
       <w:r>
         <w:rPr>
           <w:b/>
+          <w:highlight w:val="yellow"/>
         </w:rPr>
         <w:t>hhjj</w:t>
       </w:r>
@@ -21130,6 +21212,7 @@
       <w:r>
         <w:rPr>
           <w:b/>
+          <w:highlight w:val="yellow"/>
         </w:rPr>
         <w:t>",</w:t>
       </w:r>
@@ -21137,10 +21220,14 @@
     <w:p>
       <w:pPr>
         <w:pStyle w:val="ListParagraph"/>
-      </w:pPr>
-      <w:r>
-        <w:rPr>
-          <w:b/>
+        <w:rPr>
+          <w:highlight w:val="yellow"/>
+        </w:rPr>
+      </w:pPr>
+      <w:r>
+        <w:rPr>
+          <w:b/>
+          <w:highlight w:val="yellow"/>
         </w:rPr>
         <w:tab/>
         <w:t>"</w:t>
@@ -21149,6 +21236,7 @@
       <w:r>
         <w:rPr>
           <w:b/>
+          <w:highlight w:val="yellow"/>
         </w:rPr>
         <w:t>outcomeComments</w:t>
       </w:r>
@@ -21156,6 +21244,7 @@
       <w:r>
         <w:rPr>
           <w:b/>
+          <w:highlight w:val="yellow"/>
         </w:rPr>
         <w:t>":"</w:t>
       </w:r>
@@ -21163,6 +21252,7 @@
       <w:r>
         <w:rPr>
           <w:b/>
+          <w:highlight w:val="yellow"/>
         </w:rPr>
         <w:t>jj</w:t>
       </w:r>
@@ -21170,6 +21260,7 @@
       <w:r>
         <w:rPr>
           <w:b/>
+          <w:highlight w:val="yellow"/>
         </w:rPr>
         <w:t xml:space="preserve"> </w:t>
       </w:r>
@@ -21177,6 +21268,7 @@
       <w:r>
         <w:rPr>
           <w:b/>
+          <w:highlight w:val="yellow"/>
         </w:rPr>
         <w:t>hjj</w:t>
       </w:r>
@@ -21184,6 +21276,7 @@
       <w:r>
         <w:rPr>
           <w:b/>
+          <w:highlight w:val="yellow"/>
         </w:rPr>
         <w:t>"</w:t>
       </w:r>
@@ -21191,10 +21284,14 @@
     <w:p>
       <w:pPr>
         <w:pStyle w:val="ListParagraph"/>
-      </w:pPr>
-      <w:r>
-        <w:rPr>
-          <w:b/>
+        <w:rPr>
+          <w:highlight w:val="yellow"/>
+        </w:rPr>
+      </w:pPr>
+      <w:r>
+        <w:rPr>
+          <w:b/>
+          <w:highlight w:val="yellow"/>
         </w:rPr>
         <w:lastRenderedPageBreak/>
         <w:t>}</w:t>
@@ -21205,16 +21302,21 @@
         <w:pStyle w:val="ListParagraph"/>
         <w:rPr>
           <w:b/>
-        </w:rPr>
-      </w:pPr>
-    </w:p>
-    <w:p>
-      <w:pPr>
-        <w:pStyle w:val="ListParagraph"/>
-      </w:pPr>
-      <w:r>
-        <w:rPr>
-          <w:b/>
+          <w:highlight w:val="yellow"/>
+        </w:rPr>
+      </w:pPr>
+    </w:p>
+    <w:p>
+      <w:pPr>
+        <w:pStyle w:val="ListParagraph"/>
+        <w:rPr>
+          <w:highlight w:val="yellow"/>
+        </w:rPr>
+      </w:pPr>
+      <w:r>
+        <w:rPr>
+          <w:b/>
+          <w:highlight w:val="yellow"/>
         </w:rPr>
         <w:t>Output:</w:t>
       </w:r>
@@ -21222,10 +21324,14 @@
     <w:p>
       <w:pPr>
         <w:pStyle w:val="ListParagraph"/>
-      </w:pPr>
-      <w:r>
-        <w:rPr>
-          <w:b/>
+        <w:rPr>
+          <w:highlight w:val="yellow"/>
+        </w:rPr>
+      </w:pPr>
+      <w:r>
+        <w:rPr>
+          <w:b/>
+          <w:highlight w:val="yellow"/>
         </w:rPr>
         <w:t>{</w:t>
       </w:r>
@@ -21233,10 +21339,14 @@
     <w:p>
       <w:pPr>
         <w:pStyle w:val="ListParagraph"/>
-      </w:pPr>
-      <w:r>
-        <w:rPr>
-          <w:b/>
+        <w:rPr>
+          <w:highlight w:val="yellow"/>
+        </w:rPr>
+      </w:pPr>
+      <w:r>
+        <w:rPr>
+          <w:b/>
+          <w:highlight w:val="yellow"/>
         </w:rPr>
         <w:t xml:space="preserve">    "</w:t>
       </w:r>
@@ -21244,6 +21354,7 @@
       <w:r>
         <w:rPr>
           <w:b/>
+          <w:highlight w:val="yellow"/>
         </w:rPr>
         <w:t>visitReport</w:t>
       </w:r>
@@ -21251,6 +21362,7 @@
       <w:r>
         <w:rPr>
           <w:b/>
+          <w:highlight w:val="yellow"/>
         </w:rPr>
         <w:t>": {</w:t>
       </w:r>
@@ -21258,10 +21370,14 @@
     <w:p>
       <w:pPr>
         <w:pStyle w:val="ListParagraph"/>
-      </w:pPr>
-      <w:r>
-        <w:rPr>
-          <w:b/>
+        <w:rPr>
+          <w:highlight w:val="yellow"/>
+        </w:rPr>
+      </w:pPr>
+      <w:r>
+        <w:rPr>
+          <w:b/>
+          <w:highlight w:val="yellow"/>
         </w:rPr>
         <w:t xml:space="preserve">        "</w:t>
       </w:r>
@@ -21269,6 +21385,7 @@
       <w:r>
         <w:rPr>
           <w:b/>
+          <w:highlight w:val="yellow"/>
         </w:rPr>
         <w:t>outcomeComments</w:t>
       </w:r>
@@ -21276,6 +21393,7 @@
       <w:r>
         <w:rPr>
           <w:b/>
+          <w:highlight w:val="yellow"/>
         </w:rPr>
         <w:t>": "</w:t>
       </w:r>
@@ -21283,6 +21401,7 @@
       <w:r>
         <w:rPr>
           <w:b/>
+          <w:highlight w:val="yellow"/>
         </w:rPr>
         <w:t>jj</w:t>
       </w:r>
@@ -21290,6 +21409,7 @@
       <w:r>
         <w:rPr>
           <w:b/>
+          <w:highlight w:val="yellow"/>
         </w:rPr>
         <w:t xml:space="preserve"> </w:t>
       </w:r>
@@ -21297,6 +21417,7 @@
       <w:r>
         <w:rPr>
           <w:b/>
+          <w:highlight w:val="yellow"/>
         </w:rPr>
         <w:t>hjj</w:t>
       </w:r>
@@ -21304,6 +21425,7 @@
       <w:r>
         <w:rPr>
           <w:b/>
+          <w:highlight w:val="yellow"/>
         </w:rPr>
         <w:t>",</w:t>
       </w:r>
@@ -21311,10 +21433,14 @@
     <w:p>
       <w:pPr>
         <w:pStyle w:val="ListParagraph"/>
-      </w:pPr>
-      <w:r>
-        <w:rPr>
-          <w:b/>
+        <w:rPr>
+          <w:highlight w:val="yellow"/>
+        </w:rPr>
+      </w:pPr>
+      <w:r>
+        <w:rPr>
+          <w:b/>
+          <w:highlight w:val="yellow"/>
         </w:rPr>
         <w:t xml:space="preserve">        "_id": "5c61ae9e3e2919343fd52c97",</w:t>
       </w:r>
@@ -21322,10 +21448,14 @@
     <w:p>
       <w:pPr>
         <w:pStyle w:val="ListParagraph"/>
-      </w:pPr>
-      <w:r>
-        <w:rPr>
-          <w:b/>
+        <w:rPr>
+          <w:highlight w:val="yellow"/>
+        </w:rPr>
+      </w:pPr>
+      <w:r>
+        <w:rPr>
+          <w:b/>
+          <w:highlight w:val="yellow"/>
         </w:rPr>
         <w:t xml:space="preserve">        "</w:t>
       </w:r>
@@ -21333,6 +21463,7 @@
       <w:r>
         <w:rPr>
           <w:b/>
+          <w:highlight w:val="yellow"/>
         </w:rPr>
         <w:t>userId</w:t>
       </w:r>
@@ -21340,6 +21471,7 @@
       <w:r>
         <w:rPr>
           <w:b/>
+          <w:highlight w:val="yellow"/>
         </w:rPr>
         <w:t>": "5c617e1c3e2919343fd52c95",</w:t>
       </w:r>
@@ -21347,10 +21479,14 @@
     <w:p>
       <w:pPr>
         <w:pStyle w:val="ListParagraph"/>
-      </w:pPr>
-      <w:r>
-        <w:rPr>
-          <w:b/>
+        <w:rPr>
+          <w:highlight w:val="yellow"/>
+        </w:rPr>
+      </w:pPr>
+      <w:r>
+        <w:rPr>
+          <w:b/>
+          <w:highlight w:val="yellow"/>
         </w:rPr>
         <w:t xml:space="preserve">        "</w:t>
       </w:r>
@@ -21358,6 +21494,7 @@
       <w:r>
         <w:rPr>
           <w:b/>
+          <w:highlight w:val="yellow"/>
         </w:rPr>
         <w:t>visitId</w:t>
       </w:r>
@@ -21365,6 +21502,7 @@
       <w:r>
         <w:rPr>
           <w:b/>
+          <w:highlight w:val="yellow"/>
         </w:rPr>
         <w:t>": "5c61ad22adef24343997c9a5",</w:t>
       </w:r>
@@ -21372,10 +21510,14 @@
     <w:p>
       <w:pPr>
         <w:pStyle w:val="ListParagraph"/>
-      </w:pPr>
-      <w:r>
-        <w:rPr>
-          <w:b/>
+        <w:rPr>
+          <w:highlight w:val="yellow"/>
+        </w:rPr>
+      </w:pPr>
+      <w:r>
+        <w:rPr>
+          <w:b/>
+          <w:highlight w:val="yellow"/>
         </w:rPr>
         <w:t xml:space="preserve">        "</w:t>
       </w:r>
@@ -21383,6 +21525,7 @@
       <w:r>
         <w:rPr>
           <w:b/>
+          <w:highlight w:val="yellow"/>
         </w:rPr>
         <w:t>salesInLastThreeMonths</w:t>
       </w:r>
@@ -21390,6 +21533,7 @@
       <w:r>
         <w:rPr>
           <w:b/>
+          <w:highlight w:val="yellow"/>
         </w:rPr>
         <w:t>": "2",</w:t>
       </w:r>
@@ -21397,10 +21541,14 @@
     <w:p>
       <w:pPr>
         <w:pStyle w:val="ListParagraph"/>
-      </w:pPr>
-      <w:r>
-        <w:rPr>
-          <w:b/>
+        <w:rPr>
+          <w:highlight w:val="yellow"/>
+        </w:rPr>
+      </w:pPr>
+      <w:r>
+        <w:rPr>
+          <w:b/>
+          <w:highlight w:val="yellow"/>
         </w:rPr>
         <w:t xml:space="preserve">        "</w:t>
       </w:r>
@@ -21408,6 +21556,7 @@
       <w:r>
         <w:rPr>
           <w:b/>
+          <w:highlight w:val="yellow"/>
         </w:rPr>
         <w:t>commentOnSales</w:t>
       </w:r>
@@ -21415,6 +21564,7 @@
       <w:r>
         <w:rPr>
           <w:b/>
+          <w:highlight w:val="yellow"/>
         </w:rPr>
         <w:t>": "</w:t>
       </w:r>
@@ -21422,6 +21572,7 @@
       <w:r>
         <w:rPr>
           <w:b/>
+          <w:highlight w:val="yellow"/>
         </w:rPr>
         <w:t>abc</w:t>
       </w:r>
@@ -21429,6 +21580,7 @@
       <w:r>
         <w:rPr>
           <w:b/>
+          <w:highlight w:val="yellow"/>
         </w:rPr>
         <w:t xml:space="preserve"> comment",</w:t>
       </w:r>
@@ -21436,10 +21588,14 @@
     <w:p>
       <w:pPr>
         <w:pStyle w:val="ListParagraph"/>
-      </w:pPr>
-      <w:r>
-        <w:rPr>
-          <w:b/>
+        <w:rPr>
+          <w:highlight w:val="yellow"/>
+        </w:rPr>
+      </w:pPr>
+      <w:r>
+        <w:rPr>
+          <w:b/>
+          <w:highlight w:val="yellow"/>
         </w:rPr>
         <w:t xml:space="preserve">        "</w:t>
       </w:r>
@@ -21447,6 +21603,7 @@
       <w:r>
         <w:rPr>
           <w:b/>
+          <w:highlight w:val="yellow"/>
         </w:rPr>
         <w:t>reportType</w:t>
       </w:r>
@@ -21454,6 +21611,7 @@
       <w:r>
         <w:rPr>
           <w:b/>
+          <w:highlight w:val="yellow"/>
         </w:rPr>
         <w:t>": "XYZ",</w:t>
       </w:r>
@@ -21461,10 +21619,14 @@
     <w:p>
       <w:pPr>
         <w:pStyle w:val="ListParagraph"/>
-      </w:pPr>
-      <w:r>
-        <w:rPr>
-          <w:b/>
+        <w:rPr>
+          <w:highlight w:val="yellow"/>
+        </w:rPr>
+      </w:pPr>
+      <w:r>
+        <w:rPr>
+          <w:b/>
+          <w:highlight w:val="yellow"/>
         </w:rPr>
         <w:t xml:space="preserve">        "</w:t>
       </w:r>
@@ -21472,6 +21634,7 @@
       <w:r>
         <w:rPr>
           <w:b/>
+          <w:highlight w:val="yellow"/>
         </w:rPr>
         <w:t>dealerPersonName</w:t>
       </w:r>
@@ -21479,6 +21642,7 @@
       <w:r>
         <w:rPr>
           <w:b/>
+          <w:highlight w:val="yellow"/>
         </w:rPr>
         <w:t>": "XCV",</w:t>
       </w:r>
@@ -21486,10 +21650,14 @@
     <w:p>
       <w:pPr>
         <w:pStyle w:val="ListParagraph"/>
-      </w:pPr>
-      <w:r>
-        <w:rPr>
-          <w:b/>
+        <w:rPr>
+          <w:highlight w:val="yellow"/>
+        </w:rPr>
+      </w:pPr>
+      <w:r>
+        <w:rPr>
+          <w:b/>
+          <w:highlight w:val="yellow"/>
         </w:rPr>
         <w:t xml:space="preserve">        "</w:t>
       </w:r>
@@ -21497,6 +21665,7 @@
       <w:r>
         <w:rPr>
           <w:b/>
+          <w:highlight w:val="yellow"/>
         </w:rPr>
         <w:t>mainOutcome</w:t>
       </w:r>
@@ -21504,6 +21673,7 @@
       <w:r>
         <w:rPr>
           <w:b/>
+          <w:highlight w:val="yellow"/>
         </w:rPr>
         <w:t>": "7899",</w:t>
       </w:r>
@@ -21511,10 +21681,14 @@
     <w:p>
       <w:pPr>
         <w:pStyle w:val="ListParagraph"/>
-      </w:pPr>
-      <w:r>
-        <w:rPr>
-          <w:b/>
+        <w:rPr>
+          <w:highlight w:val="yellow"/>
+        </w:rPr>
+      </w:pPr>
+      <w:r>
+        <w:rPr>
+          <w:b/>
+          <w:highlight w:val="yellow"/>
         </w:rPr>
         <w:t xml:space="preserve">        "</w:t>
       </w:r>
@@ -21522,6 +21696,7 @@
       <w:r>
         <w:rPr>
           <w:b/>
+          <w:highlight w:val="yellow"/>
         </w:rPr>
         <w:t>equipmentNeeds</w:t>
       </w:r>
@@ -21529,6 +21704,7 @@
       <w:r>
         <w:rPr>
           <w:b/>
+          <w:highlight w:val="yellow"/>
         </w:rPr>
         <w:t>": "</w:t>
       </w:r>
@@ -21536,6 +21712,7 @@
       <w:r>
         <w:rPr>
           <w:b/>
+          <w:highlight w:val="yellow"/>
         </w:rPr>
         <w:t>hhjj</w:t>
       </w:r>
@@ -21543,6 +21720,7 @@
       <w:r>
         <w:rPr>
           <w:b/>
+          <w:highlight w:val="yellow"/>
         </w:rPr>
         <w:t>",</w:t>
       </w:r>
@@ -21550,10 +21728,14 @@
     <w:p>
       <w:pPr>
         <w:pStyle w:val="ListParagraph"/>
-      </w:pPr>
-      <w:r>
-        <w:rPr>
-          <w:b/>
+        <w:rPr>
+          <w:highlight w:val="yellow"/>
+        </w:rPr>
+      </w:pPr>
+      <w:r>
+        <w:rPr>
+          <w:b/>
+          <w:highlight w:val="yellow"/>
         </w:rPr>
         <w:t xml:space="preserve">        "</w:t>
       </w:r>
@@ -21561,6 +21743,7 @@
       <w:r>
         <w:rPr>
           <w:b/>
+          <w:highlight w:val="yellow"/>
         </w:rPr>
         <w:t>addedDate</w:t>
       </w:r>
@@ -21568,6 +21751,7 @@
       <w:r>
         <w:rPr>
           <w:b/>
+          <w:highlight w:val="yellow"/>
         </w:rPr>
         <w:t>": "2019-02-11T17:19:26.280Z",</w:t>
       </w:r>
@@ -21575,10 +21759,14 @@
     <w:p>
       <w:pPr>
         <w:pStyle w:val="ListParagraph"/>
-      </w:pPr>
-      <w:r>
-        <w:rPr>
-          <w:b/>
+        <w:rPr>
+          <w:highlight w:val="yellow"/>
+        </w:rPr>
+      </w:pPr>
+      <w:r>
+        <w:rPr>
+          <w:b/>
+          <w:highlight w:val="yellow"/>
         </w:rPr>
         <w:t xml:space="preserve">        "__v": 0</w:t>
       </w:r>
@@ -21586,10 +21774,14 @@
     <w:p>
       <w:pPr>
         <w:pStyle w:val="ListParagraph"/>
-      </w:pPr>
-      <w:r>
-        <w:rPr>
-          <w:b/>
+        <w:rPr>
+          <w:highlight w:val="yellow"/>
+        </w:rPr>
+      </w:pPr>
+      <w:r>
+        <w:rPr>
+          <w:b/>
+          <w:highlight w:val="yellow"/>
         </w:rPr>
         <w:t xml:space="preserve">    },</w:t>
       </w:r>
@@ -21597,10 +21789,14 @@
     <w:p>
       <w:pPr>
         <w:pStyle w:val="ListParagraph"/>
-      </w:pPr>
-      <w:r>
-        <w:rPr>
-          <w:b/>
+        <w:rPr>
+          <w:highlight w:val="yellow"/>
+        </w:rPr>
+      </w:pPr>
+      <w:r>
+        <w:rPr>
+          <w:b/>
+          <w:highlight w:val="yellow"/>
         </w:rPr>
         <w:t xml:space="preserve">    "success": true,</w:t>
       </w:r>
@@ -21608,10 +21804,14 @@
     <w:p>
       <w:pPr>
         <w:pStyle w:val="ListParagraph"/>
-      </w:pPr>
-      <w:r>
-        <w:rPr>
-          <w:b/>
+        <w:rPr>
+          <w:highlight w:val="yellow"/>
+        </w:rPr>
+      </w:pPr>
+      <w:r>
+        <w:rPr>
+          <w:b/>
+          <w:highlight w:val="yellow"/>
         </w:rPr>
         <w:t xml:space="preserve">    "status": "Client Visit Report has been Added"</w:t>
       </w:r>
@@ -21623,6 +21823,7 @@
       <w:r>
         <w:rPr>
           <w:b/>
+          <w:highlight w:val="yellow"/>
         </w:rPr>
         <w:t>}</w:t>
       </w:r>
@@ -21648,7 +21849,7 @@
           <w:sz w:val="18"/>
         </w:rPr>
       </w:pPr>
-      <w:hyperlink r:id="rId24">
+      <w:hyperlink r:id="rId23">
         <w:r>
           <w:rPr>
             <w:rStyle w:val="InternetLink"/>
@@ -22086,7 +22287,7 @@
           <w:sz w:val="18"/>
         </w:rPr>
       </w:pPr>
-      <w:hyperlink r:id="rId25">
+      <w:hyperlink r:id="rId24">
         <w:r>
           <w:rPr>
             <w:rStyle w:val="InternetLink"/>
@@ -22883,7 +23084,7 @@
           <w:sz w:val="18"/>
         </w:rPr>
       </w:pPr>
-      <w:hyperlink r:id="rId26">
+      <w:hyperlink r:id="rId25">
         <w:r>
           <w:rPr>
             <w:rStyle w:val="InternetLink"/>
@@ -23374,7 +23575,7 @@
           <w:sz w:val="18"/>
         </w:rPr>
       </w:pPr>
-      <w:hyperlink r:id="rId27">
+      <w:hyperlink r:id="rId26">
         <w:r>
           <w:rPr>
             <w:rStyle w:val="InternetLink"/>
@@ -24568,7 +24769,7 @@
           <w:highlight w:val="yellow"/>
         </w:rPr>
       </w:pPr>
-      <w:hyperlink r:id="rId28">
+      <w:hyperlink r:id="rId27">
         <w:r>
           <w:rPr>
             <w:rStyle w:val="InternetLink"/>
@@ -25014,7 +25215,7 @@
           <w:sz w:val="18"/>
         </w:rPr>
       </w:pPr>
-      <w:hyperlink r:id="rId29">
+      <w:hyperlink r:id="rId28">
         <w:r>
           <w:rPr>
             <w:rStyle w:val="InternetLink"/>
@@ -25372,7 +25573,7 @@
           <w:sz w:val="18"/>
         </w:rPr>
       </w:pPr>
-      <w:hyperlink r:id="rId30">
+      <w:hyperlink r:id="rId29">
         <w:r>
           <w:rPr>
             <w:rStyle w:val="InternetLink"/>
@@ -25557,7 +25758,7 @@
           <w:sz w:val="18"/>
         </w:rPr>
       </w:pPr>
-      <w:hyperlink r:id="rId31">
+      <w:hyperlink r:id="rId30">
         <w:r>
           <w:rPr>
             <w:rStyle w:val="InternetLink"/>
@@ -27073,6 +27274,7 @@
   <w:style w:type="character" w:default="1" w:styleId="DefaultParagraphFont">
     <w:name w:val="Default Paragraph Font"/>
     <w:uiPriority w:val="1"/>
+    <w:semiHidden/>
     <w:unhideWhenUsed/>
   </w:style>
   <w:style w:type="table" w:default="1" w:styleId="TableNormal">
@@ -27463,7 +27665,7 @@
 </file>
 
 <file path=customXml/itemProps1.xml><?xml version="1.0" encoding="utf-8"?>
-<ds:datastoreItem xmlns:ds="http://schemas.openxmlformats.org/officeDocument/2006/customXml" ds:itemID="{74CC1E9B-ABC6-994F-AA20-F2D44DC63FE3}">
+<ds:datastoreItem xmlns:ds="http://schemas.openxmlformats.org/officeDocument/2006/customXml" ds:itemID="{C17699C9-76C0-6C45-9B9E-E5CEC09E5A61}">
   <ds:schemaRefs>
     <ds:schemaRef ds:uri="http://schemas.openxmlformats.org/officeDocument/2006/bibliography"/>
   </ds:schemaRefs>

</xml_diff>